<commit_message>
Nesten ferdig med forsiden
</commit_message>
<xml_diff>
--- a/Eksamen.docx
+++ b/Eksamen.docx
@@ -2,6 +2,11 @@
 <file path=word/document.xml><?xml version="1.0" encoding="utf-8"?>
 <w:document xmlns:wpc="http://schemas.microsoft.com/office/word/2010/wordprocessingCanvas" xmlns:cx="http://schemas.microsoft.com/office/drawing/2014/chartex" xmlns:cx1="http://schemas.microsoft.com/office/drawing/2015/9/8/chartex" xmlns:cx2="http://schemas.microsoft.com/office/drawing/2015/10/21/chartex" xmlns:cx3="http://schemas.microsoft.com/office/drawing/2016/5/9/chartex" xmlns:cx4="http://schemas.microsoft.com/office/drawing/2016/5/10/chartex" xmlns:cx5="http://schemas.microsoft.com/office/drawing/2016/5/11/chartex" xmlns:cx6="http://schemas.microsoft.com/office/drawing/2016/5/12/chartex" xmlns:cx7="http://schemas.microsoft.com/office/drawing/2016/5/13/chartex" xmlns:cx8="http://schemas.microsoft.com/office/drawing/2016/5/14/chartex" xmlns:mc="http://schemas.openxmlformats.org/markup-compatibility/2006" xmlns:aink="http://schemas.microsoft.com/office/drawing/2016/ink" xmlns:am3d="http://schemas.microsoft.com/office/drawing/2017/model3d" xmlns:o="urn:schemas-microsoft-com:office:office" xmlns:oel="http://schemas.microsoft.com/office/2019/extlst" xmlns:r="http://schemas.openxmlformats.org/officeDocument/2006/relationships" xmlns:m="http://schemas.openxmlformats.org/officeDocument/2006/math" xmlns:v="urn:schemas-microsoft-com:vml" xmlns:wp14="http://schemas.microsoft.com/office/word/2010/wordprocessingDrawing" xmlns:wp="http://schemas.openxmlformats.org/drawingml/2006/wordprocessingDrawing" xmlns:w10="urn:schemas-microsoft-com:office:word" xmlns:w="http://schemas.openxmlformats.org/wordprocessingml/2006/main" xmlns:w14="http://schemas.microsoft.com/office/word/2010/wordml" xmlns:w15="http://schemas.microsoft.com/office/word/2012/wordml" xmlns:w16cex="http://schemas.microsoft.com/office/word/2018/wordml/cex" xmlns:w16cid="http://schemas.microsoft.com/office/word/2016/wordml/cid" xmlns:w16="http://schemas.microsoft.com/office/word/2018/wordml" xmlns:w16sdtdh="http://schemas.microsoft.com/office/word/2020/wordml/sdtdatahash" xmlns:w16se="http://schemas.microsoft.com/office/word/2015/wordml/symex" xmlns:wpg="http://schemas.microsoft.com/office/word/2010/wordprocessingGroup" xmlns:wpi="http://schemas.microsoft.com/office/word/2010/wordprocessingInk" xmlns:wne="http://schemas.microsoft.com/office/word/2006/wordml" xmlns:wps="http://schemas.microsoft.com/office/word/2010/wordprocessingShape" mc:Ignorable="w14 w15 w16se w16cid w16 w16cex w16sdtdh wp14">
   <w:body>
+    <w:p>
+      <w:r>
+        <w:t>Jeg sikter for karakteren C.</w:t>
+      </w:r>
+    </w:p>
     <w:p>
       <w:r>
         <w:t>Kilder:</w:t>
@@ -91,6 +96,7 @@
         <w:t xml:space="preserve"> Placeholder bilde.</w:t>
       </w:r>
     </w:p>
+    <w:p/>
     <w:p/>
     <w:sectPr>
       <w:pgSz w:w="11906" w:h="16838"/>

</xml_diff>

<commit_message>
Ferdig med forside, begynt på produkt
</commit_message>
<xml_diff>
--- a/Eksamen.docx
+++ b/Eksamen.docx
@@ -4,9 +4,13 @@
   <w:body>
     <w:p>
       <w:r>
-        <w:t>Jeg sikter for karakteren C.</w:t>
+        <w:t>Jeg sikter for karakteren C</w:t>
+      </w:r>
+      <w:r>
+        <w:t>.</w:t>
       </w:r>
     </w:p>
+    <w:p/>
     <w:p>
       <w:r>
         <w:t>Kilder:</w:t>
@@ -22,23 +26,7 @@
         </w:r>
       </w:hyperlink>
       <w:r>
-        <w:t xml:space="preserve"> for </w:t>
-      </w:r>
-      <w:proofErr w:type="spellStart"/>
-      <w:r>
-        <w:t>lorem</w:t>
-      </w:r>
-      <w:proofErr w:type="spellEnd"/>
-      <w:r>
-        <w:t xml:space="preserve"> </w:t>
-      </w:r>
-      <w:proofErr w:type="spellStart"/>
-      <w:r>
-        <w:t>ipsum</w:t>
-      </w:r>
-      <w:proofErr w:type="spellEnd"/>
-      <w:r>
-        <w:t xml:space="preserve"> tekst.</w:t>
+        <w:t xml:space="preserve"> for lorem ipsum tekst.</w:t>
       </w:r>
     </w:p>
     <w:p>
@@ -51,15 +39,7 @@
         </w:r>
       </w:hyperlink>
       <w:r>
-        <w:t xml:space="preserve"> Brukte denne til å få mer info på hvordan jeg kunne ordne opp strukturen på </w:t>
-      </w:r>
-      <w:proofErr w:type="spellStart"/>
-      <w:r>
-        <w:t>navbaren</w:t>
-      </w:r>
-      <w:proofErr w:type="spellEnd"/>
-      <w:r>
-        <w:t xml:space="preserve">. </w:t>
+        <w:t xml:space="preserve"> Brukte denne til å få mer info på hvordan jeg kunne ordne opp strukturen på navbaren. </w:t>
       </w:r>
     </w:p>
     <w:p>
@@ -72,15 +52,7 @@
         </w:r>
       </w:hyperlink>
       <w:r>
-        <w:t xml:space="preserve"> Bakgrunnsbilde til </w:t>
-      </w:r>
-      <w:proofErr w:type="spellStart"/>
-      <w:r>
-        <w:t>headlinen</w:t>
-      </w:r>
-      <w:proofErr w:type="spellEnd"/>
-      <w:r>
-        <w:t>.</w:t>
+        <w:t xml:space="preserve"> Bakgrunnsbilde til headlinen.</w:t>
       </w:r>
     </w:p>
     <w:p>
@@ -96,7 +68,19 @@
         <w:t xml:space="preserve"> Placeholder bilde.</w:t>
       </w:r>
     </w:p>
-    <w:p/>
+    <w:p>
+      <w:hyperlink r:id="rId8" w:history="1">
+        <w:r>
+          <w:rPr>
+            <w:rStyle w:val="Hyperkobling"/>
+          </w:rPr>
+          <w:t>https://www.freecodecamp.org/news/back-to-top-button-and-page-progressbar-with-html-css-and-js/</w:t>
+        </w:r>
+      </w:hyperlink>
+      <w:r>
+        <w:t xml:space="preserve"> Her fant jeg info på hvordan jeg lager en «back to top» knapp.</w:t>
+      </w:r>
+    </w:p>
     <w:p/>
     <w:sectPr>
       <w:pgSz w:w="11906" w:h="16838"/>

</xml_diff>

<commit_message>
Før jeg fucker med flex:grow
</commit_message>
<xml_diff>
--- a/Eksamen.docx
+++ b/Eksamen.docx
@@ -8,6 +8,23 @@
       </w:r>
       <w:r>
         <w:t>.</w:t>
+      </w:r>
+    </w:p>
+    <w:p/>
+    <w:p>
+      <w:r>
+        <w:t>Jeg prøvde sårt å få til slik at den gule linjen under overskriftene på Portfolio side skulle strekke seg utover teksten, men kom</w:t>
+      </w:r>
+      <w:r>
+        <w:t xml:space="preserve"> dessverre</w:t>
+      </w:r>
+      <w:r>
+        <w:t xml:space="preserve"> ikke i mål. </w:t>
+      </w:r>
+    </w:p>
+    <w:p>
+      <w:r>
+        <w:t>Jeg slet også med flex grow. Jeg tror jeg skjønner hvordan jeg måtte ha gjort det, men hadde ikke helt tiden på slutten.</w:t>
       </w:r>
     </w:p>
     <w:p/>

</xml_diff>

<commit_message>
Bra ting på fære
</commit_message>
<xml_diff>
--- a/Eksamen.docx
+++ b/Eksamen.docx
@@ -98,27 +98,6 @@
           <w:rPr>
             <w:rStyle w:val="Hyperkobling"/>
           </w:rPr>
-          <w:t>https://no.pinterest.com/pin/647040671446427690/</w:t>
-        </w:r>
-      </w:hyperlink>
-      <w:r>
-        <w:t xml:space="preserve"> Bakgrunnsbilde til </w:t>
-      </w:r>
-      <w:proofErr w:type="spellStart"/>
-      <w:r>
-        <w:t>headlinen</w:t>
-      </w:r>
-      <w:proofErr w:type="spellEnd"/>
-      <w:r>
-        <w:t>.</w:t>
-      </w:r>
-    </w:p>
-    <w:p>
-      <w:hyperlink r:id="rId7" w:history="1">
-        <w:r>
-          <w:rPr>
-            <w:rStyle w:val="Hyperkobling"/>
-          </w:rPr>
           <w:t>https://placehold.co/</w:t>
         </w:r>
       </w:hyperlink>
@@ -127,7 +106,7 @@
       </w:r>
     </w:p>
     <w:p>
-      <w:hyperlink r:id="rId8" w:history="1">
+      <w:hyperlink r:id="rId7" w:history="1">
         <w:r>
           <w:rPr>
             <w:rStyle w:val="Hyperkobling"/>
@@ -148,7 +127,7 @@
       </w:r>
     </w:p>
     <w:p>
-      <w:hyperlink r:id="rId9" w:history="1">
+      <w:hyperlink r:id="rId8" w:history="1">
         <w:r>
           <w:rPr>
             <w:rStyle w:val="Hyperkobling"/>
@@ -177,7 +156,7 @@
       </w:r>
     </w:p>
     <w:p>
-      <w:hyperlink r:id="rId10" w:history="1">
+      <w:hyperlink r:id="rId9" w:history="1">
         <w:r>
           <w:rPr>
             <w:rStyle w:val="Hyperkobling"/>
@@ -235,6 +214,33 @@
       <w:proofErr w:type="spellEnd"/>
       <w:r>
         <w:t xml:space="preserve"> us.</w:t>
+      </w:r>
+    </w:p>
+    <w:p/>
+    <w:p>
+      <w:r>
+        <w:t xml:space="preserve">Image by &lt;a href="https://pixabay.com/users/bluebudgie-4333174/?utm_source=link-attribution&amp;utm_medium=referral&amp;utm_campaign=image&amp;utm_content=2735173"&gt;Davie </w:t>
+      </w:r>
+      <w:proofErr w:type="spellStart"/>
+      <w:r>
+        <w:t>Bicker</w:t>
+      </w:r>
+      <w:proofErr w:type="spellEnd"/>
+      <w:r>
+        <w:t>&lt;/a&gt; from &lt;a href="https://pixabay.com//?utm_source=link-attribution&amp;utm_medium=referral&amp;utm_campaign=image&amp;utm_content=2735173"&gt;Pixabay&lt;/a&gt;</w:t>
+      </w:r>
+    </w:p>
+    <w:p>
+      <w:r>
+        <w:t xml:space="preserve">Image by &lt;a href="https://pixabay.com/users/lockenkopf-4101190/?utm_source=link-attribution&amp;utm_medium=referral&amp;utm_campaign=image&amp;utm_content=2817112"&gt;Tanja </w:t>
+      </w:r>
+      <w:proofErr w:type="spellStart"/>
+      <w:r>
+        <w:t>Schulte</w:t>
+      </w:r>
+      <w:proofErr w:type="spellEnd"/>
+      <w:r>
+        <w:t>&lt;/a&gt; from &lt;a href="https://pixabay.com//?utm_source=link-attribution&amp;utm_medium=referral&amp;utm_campaign=image&amp;utm_content=2817112"&gt;Pixabay&lt;/a&gt;</w:t>
       </w:r>
     </w:p>
     <w:p/>

</xml_diff>